<commit_message>
Project as per Zero Review
</commit_message>
<xml_diff>
--- a/INT-B-MT-27.docx
+++ b/INT-B-MT-27.docx
@@ -33,7 +33,7 @@
           <w:highlight w:val="yellow"/>
           <w:lang w:val="en-US" w:eastAsia="en-US"/>
         </w:rPr>
-        <w:t xml:space="preserve">Auto-Regressive Models </w:t>
+        <w:t>Learning</w:t>
       </w:r>
       <w:r>
         <w:rPr>
@@ -43,7 +43,7 @@
           <w:highlight w:val="yellow"/>
           <w:lang w:val="en-US" w:eastAsia="en-US"/>
         </w:rPr>
-        <w:t>for</w:t>
+        <w:t xml:space="preserve"> Models </w:t>
       </w:r>
       <w:r>
         <w:rPr>
@@ -53,7 +53,7 @@
           <w:highlight w:val="yellow"/>
           <w:lang w:val="en-US" w:eastAsia="en-US"/>
         </w:rPr>
-        <w:t xml:space="preserve"> Predicting Future Ranks </w:t>
+        <w:t>for</w:t>
       </w:r>
       <w:r>
         <w:rPr>
@@ -63,8 +63,9 @@
           <w:highlight w:val="yellow"/>
           <w:lang w:val="en-US" w:eastAsia="en-US"/>
         </w:rPr>
-        <w:t xml:space="preserve">for </w:t>
+        <w:t xml:space="preserve"> Predicting </w:t>
       </w:r>
+      <w:proofErr w:type="gramStart"/>
       <w:r>
         <w:rPr>
           <w:rFonts w:ascii="Verdana" w:hAnsi="Verdana"/>
@@ -73,7 +74,7 @@
           <w:highlight w:val="yellow"/>
           <w:lang w:val="en-US" w:eastAsia="en-US"/>
         </w:rPr>
-        <w:t>Institutions</w:t>
+        <w:t xml:space="preserve">Ranks </w:t>
       </w:r>
       <w:r>
         <w:rPr>
@@ -85,6 +86,7 @@
         </w:rPr>
         <w:t>”</w:t>
       </w:r>
+      <w:proofErr w:type="gramEnd"/>
     </w:p>
     <w:p>
       <w:pPr>
@@ -1140,12 +1142,12 @@
           <w:szCs w:val="36"/>
           <w:lang w:val="en-US" w:eastAsia="en-US"/>
         </w:rPr>
+        <w:lastRenderedPageBreak/>
         <w:t>ABSTRACT</w:t>
       </w:r>
     </w:p>
     <w:p>
       <w:pPr>
-        <w:jc w:val="center"/>
         <w:rPr>
           <w:rFonts w:ascii="Verdana" w:hAnsi="Verdana"/>
           <w:b/>
@@ -1158,251 +1160,38 @@
     </w:p>
     <w:p>
       <w:pPr>
+        <w:rPr>
+          <w:rFonts w:ascii="Verdana" w:hAnsi="Verdana"/>
+        </w:rPr>
+      </w:pPr>
+      <w:r>
+        <w:rPr>
+          <w:rFonts w:ascii="Verdana" w:hAnsi="Verdana"/>
+        </w:rPr>
+        <w:t xml:space="preserve">The rankings are provided yearly so the analysis of data that Provided by the Institution and various Other Sources. There Should be a Learning model for predicting Ranks Since the Parameters are changing in a rapid manner where the Statistical model fails. </w:t>
+      </w:r>
+      <w:proofErr w:type="gramStart"/>
+      <w:r>
+        <w:rPr>
+          <w:rFonts w:ascii="Verdana" w:hAnsi="Verdana"/>
+        </w:rPr>
+        <w:t>So</w:t>
+      </w:r>
+      <w:proofErr w:type="gramEnd"/>
+      <w:r>
+        <w:rPr>
+          <w:rFonts w:ascii="Verdana" w:hAnsi="Verdana"/>
+        </w:rPr>
+        <w:t xml:space="preserve"> There Should be a Learning model to overcome the drawbacks of Rigid way of Computation. This Project intends to build a model for NIRF Rank prediction with interactive visualization of ranking parameters and also suggests the areas where the institution should be focused to achieve for attaining the standards fixed by the National Institutional Ranking Framework (NIRF). The parameters broadly cover “Teaching, Learning and Resources”, “Research and Professional Practices”, “Graduation Outcomes”, “Outreach and Inclusivity”, and “Perception”. The progress in the Parameters signs the improvement of the Quality of Educational Institutions in the country.</w:t>
+      </w:r>
+    </w:p>
+    <w:p>
+      <w:pPr>
         <w:jc w:val="both"/>
         <w:rPr>
           <w:rFonts w:ascii="Verdana" w:hAnsi="Verdana"/>
         </w:rPr>
       </w:pPr>
-      <w:r>
-        <w:rPr>
-          <w:rFonts w:ascii="Verdana" w:hAnsi="Verdana"/>
-        </w:rPr>
-        <w:t xml:space="preserve">Prediction becomes </w:t>
-      </w:r>
-      <w:r>
-        <w:rPr>
-          <w:rFonts w:ascii="Verdana" w:hAnsi="Verdana"/>
-        </w:rPr>
-        <w:t>h</w:t>
-      </w:r>
-      <w:r>
-        <w:rPr>
-          <w:rFonts w:ascii="Verdana" w:hAnsi="Verdana"/>
-        </w:rPr>
-        <w:t xml:space="preserve">andy in </w:t>
-      </w:r>
-      <w:r>
-        <w:rPr>
-          <w:rFonts w:ascii="Verdana" w:hAnsi="Verdana"/>
-        </w:rPr>
-        <w:t>forecasting the likelihood of a particular outcome</w:t>
-      </w:r>
-      <w:r>
-        <w:rPr>
-          <w:rFonts w:ascii="Verdana" w:hAnsi="Verdana"/>
-        </w:rPr>
-        <w:t xml:space="preserve">. Machine Learning makes the task of Prediction convenient and efficient due to its most efficient Algorithms for prediction. </w:t>
-      </w:r>
-      <w:r>
-        <w:rPr>
-          <w:rFonts w:ascii="Verdana" w:hAnsi="Verdana"/>
-        </w:rPr>
-        <w:t xml:space="preserve">The rankings are provided yearly so </w:t>
-      </w:r>
-      <w:r>
-        <w:rPr>
-          <w:rFonts w:ascii="Verdana" w:hAnsi="Verdana"/>
-        </w:rPr>
-        <w:t xml:space="preserve">the </w:t>
-      </w:r>
-      <w:r>
-        <w:rPr>
-          <w:rFonts w:ascii="Verdana" w:hAnsi="Verdana"/>
-        </w:rPr>
-        <w:t xml:space="preserve">analysis of data </w:t>
-      </w:r>
-      <w:r>
-        <w:rPr>
-          <w:rFonts w:ascii="Verdana" w:hAnsi="Verdana"/>
-        </w:rPr>
-        <w:t xml:space="preserve">is of Time Series, So the Prediction of ranks becomes efficient </w:t>
-      </w:r>
-      <w:r>
-        <w:rPr>
-          <w:rFonts w:ascii="Verdana" w:hAnsi="Verdana"/>
-        </w:rPr>
-        <w:t>w</w:t>
-      </w:r>
-      <w:r>
-        <w:rPr>
-          <w:rFonts w:ascii="Verdana" w:hAnsi="Verdana"/>
-        </w:rPr>
-        <w:t xml:space="preserve">ith </w:t>
-      </w:r>
-      <w:r>
-        <w:rPr>
-          <w:rFonts w:ascii="Verdana" w:hAnsi="Verdana"/>
-        </w:rPr>
-        <w:t xml:space="preserve">Machine Learning </w:t>
-      </w:r>
-      <w:r>
-        <w:rPr>
-          <w:rFonts w:ascii="Verdana" w:hAnsi="Verdana"/>
-        </w:rPr>
-        <w:t xml:space="preserve">Auto-Regressive </w:t>
-      </w:r>
-      <w:r>
-        <w:rPr>
-          <w:rFonts w:ascii="Verdana" w:hAnsi="Verdana"/>
-        </w:rPr>
-        <w:t xml:space="preserve">models </w:t>
-      </w:r>
-      <w:r>
-        <w:rPr>
-          <w:rFonts w:ascii="Verdana" w:hAnsi="Verdana"/>
-        </w:rPr>
-        <w:t xml:space="preserve">ARIMA </w:t>
-      </w:r>
-      <w:r>
-        <w:rPr>
-          <w:rFonts w:ascii="Verdana" w:hAnsi="Verdana"/>
-        </w:rPr>
-        <w:t>and Facebook’s</w:t>
-      </w:r>
-      <w:r>
-        <w:rPr>
-          <w:rFonts w:ascii="Verdana" w:hAnsi="Verdana"/>
-        </w:rPr>
-        <w:t xml:space="preserve"> Prophet Model</w:t>
-      </w:r>
-      <w:r>
-        <w:rPr>
-          <w:rFonts w:ascii="Verdana" w:hAnsi="Verdana"/>
-        </w:rPr>
-        <w:t xml:space="preserve"> for Time Series Analysis.</w:t>
-      </w:r>
-      <w:r>
-        <w:rPr>
-          <w:rFonts w:ascii="Verdana" w:hAnsi="Verdana"/>
-        </w:rPr>
-        <w:t xml:space="preserve"> The above models become efficient due to the trend in the data of Time-Series. </w:t>
-      </w:r>
-      <w:r>
-        <w:rPr>
-          <w:rFonts w:ascii="Verdana" w:hAnsi="Verdana"/>
-        </w:rPr>
-        <w:t xml:space="preserve">This project intends to build </w:t>
-      </w:r>
-      <w:r>
-        <w:rPr>
-          <w:rFonts w:ascii="Verdana" w:hAnsi="Verdana"/>
-        </w:rPr>
-        <w:t>a</w:t>
-      </w:r>
-      <w:r>
-        <w:rPr>
-          <w:rFonts w:ascii="Verdana" w:hAnsi="Verdana"/>
-        </w:rPr>
-        <w:t xml:space="preserve"> model for </w:t>
-      </w:r>
-      <w:r>
-        <w:rPr>
-          <w:rFonts w:ascii="Verdana" w:hAnsi="Verdana"/>
-        </w:rPr>
-        <w:t xml:space="preserve">NIRF Rank </w:t>
-      </w:r>
-      <w:r>
-        <w:rPr>
-          <w:rFonts w:ascii="Verdana" w:hAnsi="Verdana"/>
-        </w:rPr>
-        <w:t>p</w:t>
-      </w:r>
-      <w:r>
-        <w:rPr>
-          <w:rFonts w:ascii="Verdana" w:hAnsi="Verdana"/>
-        </w:rPr>
-        <w:t>rediction</w:t>
-      </w:r>
-      <w:r>
-        <w:rPr>
-          <w:rFonts w:ascii="Verdana" w:hAnsi="Verdana"/>
-        </w:rPr>
-        <w:t xml:space="preserve"> with interactive visualisation of ranking parameters</w:t>
-      </w:r>
-      <w:r>
-        <w:rPr>
-          <w:rFonts w:ascii="Verdana" w:hAnsi="Verdana"/>
-        </w:rPr>
-        <w:t xml:space="preserve">. This Project also </w:t>
-      </w:r>
-      <w:r>
-        <w:rPr>
-          <w:rFonts w:ascii="Verdana" w:hAnsi="Verdana"/>
-        </w:rPr>
-        <w:t>s</w:t>
-      </w:r>
-      <w:r>
-        <w:rPr>
-          <w:rFonts w:ascii="Verdana" w:hAnsi="Verdana"/>
-        </w:rPr>
-        <w:t xml:space="preserve">uggests the </w:t>
-      </w:r>
-      <w:r>
-        <w:rPr>
-          <w:rFonts w:ascii="Verdana" w:hAnsi="Verdana"/>
-        </w:rPr>
-        <w:t>a</w:t>
-      </w:r>
-      <w:r>
-        <w:rPr>
-          <w:rFonts w:ascii="Verdana" w:hAnsi="Verdana"/>
-        </w:rPr>
-        <w:t>reas where the institution should be focused to achieve for attaining the standards fixed by the National</w:t>
-      </w:r>
-      <w:r>
-        <w:rPr>
-          <w:rFonts w:ascii="Verdana" w:hAnsi="Verdana"/>
-        </w:rPr>
-        <w:t xml:space="preserve"> Institutional Ranking Framework (NIRF)</w:t>
-      </w:r>
-      <w:r>
-        <w:rPr>
-          <w:rFonts w:ascii="Verdana" w:hAnsi="Verdana"/>
-        </w:rPr>
-        <w:t xml:space="preserve">. </w:t>
-      </w:r>
-      <w:r>
-        <w:rPr>
-          <w:rFonts w:ascii="Verdana" w:hAnsi="Verdana"/>
-        </w:rPr>
-        <w:t>This framework outlines a methodology to rank institutions across the country</w:t>
-      </w:r>
-      <w:r>
-        <w:rPr>
-          <w:rFonts w:ascii="Verdana" w:hAnsi="Verdana"/>
-        </w:rPr>
-        <w:t xml:space="preserve">. </w:t>
-      </w:r>
-      <w:r>
-        <w:rPr>
-          <w:rFonts w:ascii="Verdana" w:hAnsi="Verdana"/>
-        </w:rPr>
-        <w:t xml:space="preserve">The methodology draws from the overall recommendations </w:t>
-      </w:r>
-      <w:r>
-        <w:rPr>
-          <w:rFonts w:ascii="Verdana" w:hAnsi="Verdana"/>
-        </w:rPr>
-        <w:t xml:space="preserve">and </w:t>
-      </w:r>
-      <w:r>
-        <w:rPr>
-          <w:rFonts w:ascii="Verdana" w:hAnsi="Verdana"/>
-        </w:rPr>
-        <w:t>broad understanding arrived at by a Core Committee set up by MHRD, to identify the broad parameters for ranking various universities and institutions. The parameters broadly cover “Teaching, Learning and Resources,” “Research and Professional Practices,” “Graduation Outcomes,” “Outreach and Inclusivity,” and “Perception”.</w:t>
-      </w:r>
-      <w:r>
-        <w:rPr>
-          <w:rFonts w:ascii="Verdana" w:hAnsi="Verdana"/>
-        </w:rPr>
-        <w:t xml:space="preserve"> The Progress in the Parameters signs the Improvement of the Quality of Educational Institutions in the Country. The NIRF Ranking is an important quantifier for aspirants looking for joining Institutions. </w:t>
-      </w:r>
-      <w:r>
-        <w:rPr>
-          <w:rFonts w:ascii="Verdana" w:hAnsi="Verdana"/>
-        </w:rPr>
-        <w:t xml:space="preserve"> </w:t>
-      </w:r>
     </w:p>
     <w:p>
       <w:pPr>

</xml_diff>